<commit_message>
Update doc: Add file and code snip
</commit_message>
<xml_diff>
--- a/Doc/Multimedia system for cars.docx
+++ b/Doc/Multimedia system for cars.docx
@@ -1103,13 +1103,312 @@
       </w:r>
     </w:p>
     <w:p>
-      <w:r>
-        <w:t>//add generated code</w:t>
+      <w:pPr>
+        <w:pStyle w:val="Heading2"/>
+      </w:pPr>
+      <w:r>
+        <w:t>Files</w:t>
+      </w:r>
+    </w:p>
+    <w:p>
+      <w:r>
+        <w:rPr>
+          <w:noProof/>
+        </w:rPr>
+        <w:drawing>
+          <wp:inline distT="0" distB="0" distL="0" distR="0" wp14:anchorId="48653B72" wp14:editId="4D9D6854">
+            <wp:extent cx="5731510" cy="1981200"/>
+            <wp:effectExtent l="0" t="0" r="2540" b="0"/>
+            <wp:docPr id="1008337306" name="Picture 1" descr="A screenshot of a computer&#10;&#10;Description automatically generated"/>
+            <wp:cNvGraphicFramePr>
+              <a:graphicFrameLocks xmlns:a="http://schemas.openxmlformats.org/drawingml/2006/main" noChangeAspect="1"/>
+            </wp:cNvGraphicFramePr>
+            <a:graphic xmlns:a="http://schemas.openxmlformats.org/drawingml/2006/main">
+              <a:graphicData uri="http://schemas.openxmlformats.org/drawingml/2006/picture">
+                <pic:pic xmlns:pic="http://schemas.openxmlformats.org/drawingml/2006/picture">
+                  <pic:nvPicPr>
+                    <pic:cNvPr id="1008337306" name="Picture 1" descr="A screenshot of a computer&#10;&#10;Description automatically generated"/>
+                    <pic:cNvPicPr/>
+                  </pic:nvPicPr>
+                  <pic:blipFill>
+                    <a:blip r:embed="rId16"/>
+                    <a:stretch>
+                      <a:fillRect/>
+                    </a:stretch>
+                  </pic:blipFill>
+                  <pic:spPr>
+                    <a:xfrm>
+                      <a:off x="0" y="0"/>
+                      <a:ext cx="5731510" cy="1981200"/>
+                    </a:xfrm>
+                    <a:prstGeom prst="rect">
+                      <a:avLst/>
+                    </a:prstGeom>
+                  </pic:spPr>
+                </pic:pic>
+              </a:graphicData>
+            </a:graphic>
+          </wp:inline>
+        </w:drawing>
+      </w:r>
+    </w:p>
+    <w:p>
+      <w:r>
+        <w:br w:type="page"/>
+      </w:r>
+    </w:p>
+    <w:p>
+      <w:pPr>
+        <w:pStyle w:val="Heading2"/>
+      </w:pPr>
+      <w:r>
+        <w:lastRenderedPageBreak/>
+        <w:t>Code</w:t>
+      </w:r>
+    </w:p>
+    <w:p>
+      <w:pPr>
+        <w:jc w:val="center"/>
+      </w:pPr>
+      <w:r>
+        <w:rPr>
+          <w:noProof/>
+        </w:rPr>
+        <w:drawing>
+          <wp:inline distT="0" distB="0" distL="0" distR="0" wp14:anchorId="27CFA78C" wp14:editId="2789BF0B">
+            <wp:extent cx="4095750" cy="2965888"/>
+            <wp:effectExtent l="0" t="0" r="0" b="6350"/>
+            <wp:docPr id="1275208710" name="Picture 1" descr="A screen shot of a computer program&#10;&#10;Description automatically generated"/>
+            <wp:cNvGraphicFramePr>
+              <a:graphicFrameLocks xmlns:a="http://schemas.openxmlformats.org/drawingml/2006/main" noChangeAspect="1"/>
+            </wp:cNvGraphicFramePr>
+            <a:graphic xmlns:a="http://schemas.openxmlformats.org/drawingml/2006/main">
+              <a:graphicData uri="http://schemas.openxmlformats.org/drawingml/2006/picture">
+                <pic:pic xmlns:pic="http://schemas.openxmlformats.org/drawingml/2006/picture">
+                  <pic:nvPicPr>
+                    <pic:cNvPr id="1275208710" name="Picture 1" descr="A screen shot of a computer program&#10;&#10;Description automatically generated"/>
+                    <pic:cNvPicPr/>
+                  </pic:nvPicPr>
+                  <pic:blipFill>
+                    <a:blip r:embed="rId17"/>
+                    <a:stretch>
+                      <a:fillRect/>
+                    </a:stretch>
+                  </pic:blipFill>
+                  <pic:spPr>
+                    <a:xfrm>
+                      <a:off x="0" y="0"/>
+                      <a:ext cx="4103286" cy="2971345"/>
+                    </a:xfrm>
+                    <a:prstGeom prst="rect">
+                      <a:avLst/>
+                    </a:prstGeom>
+                  </pic:spPr>
+                </pic:pic>
+              </a:graphicData>
+            </a:graphic>
+          </wp:inline>
+        </w:drawing>
+      </w:r>
+    </w:p>
+    <w:p>
+      <w:pPr>
+        <w:jc w:val="center"/>
+      </w:pPr>
+      <w:r>
+        <w:t>Activity snip</w:t>
+      </w:r>
+    </w:p>
+    <w:p>
+      <w:pPr>
+        <w:jc w:val="center"/>
+      </w:pPr>
+    </w:p>
+    <w:p>
+      <w:pPr>
+        <w:jc w:val="center"/>
+      </w:pPr>
+      <w:r>
+        <w:rPr>
+          <w:noProof/>
+        </w:rPr>
+        <w:drawing>
+          <wp:inline distT="0" distB="0" distL="0" distR="0" wp14:anchorId="30367180" wp14:editId="33AD1A49">
+            <wp:extent cx="4114800" cy="3238500"/>
+            <wp:effectExtent l="0" t="0" r="0" b="0"/>
+            <wp:docPr id="457364460" name="Picture 1" descr="A screen shot of a computer program&#10;&#10;Description automatically generated"/>
+            <wp:cNvGraphicFramePr>
+              <a:graphicFrameLocks xmlns:a="http://schemas.openxmlformats.org/drawingml/2006/main" noChangeAspect="1"/>
+            </wp:cNvGraphicFramePr>
+            <a:graphic xmlns:a="http://schemas.openxmlformats.org/drawingml/2006/main">
+              <a:graphicData uri="http://schemas.openxmlformats.org/drawingml/2006/picture">
+                <pic:pic xmlns:pic="http://schemas.openxmlformats.org/drawingml/2006/picture">
+                  <pic:nvPicPr>
+                    <pic:cNvPr id="457364460" name="Picture 1" descr="A screen shot of a computer program&#10;&#10;Description automatically generated"/>
+                    <pic:cNvPicPr/>
+                  </pic:nvPicPr>
+                  <pic:blipFill>
+                    <a:blip r:embed="rId18"/>
+                    <a:stretch>
+                      <a:fillRect/>
+                    </a:stretch>
+                  </pic:blipFill>
+                  <pic:spPr>
+                    <a:xfrm>
+                      <a:off x="0" y="0"/>
+                      <a:ext cx="4114800" cy="3238500"/>
+                    </a:xfrm>
+                    <a:prstGeom prst="rect">
+                      <a:avLst/>
+                    </a:prstGeom>
+                  </pic:spPr>
+                </pic:pic>
+              </a:graphicData>
+            </a:graphic>
+          </wp:inline>
+        </w:drawing>
+      </w:r>
+    </w:p>
+    <w:p>
+      <w:pPr>
+        <w:jc w:val="center"/>
+      </w:pPr>
+      <w:r>
+        <w:t>Activity Factory snip</w:t>
+      </w:r>
+    </w:p>
+    <w:p>
+      <w:pPr>
+        <w:jc w:val="center"/>
+        <w:rPr>
+          <w:noProof/>
+        </w:rPr>
+      </w:pPr>
+    </w:p>
+    <w:p>
+      <w:pPr>
+        <w:jc w:val="center"/>
+        <w:rPr>
+          <w:noProof/>
+        </w:rPr>
+      </w:pPr>
+    </w:p>
+    <w:p>
+      <w:pPr>
+        <w:jc w:val="center"/>
+      </w:pPr>
+      <w:r>
+        <w:rPr>
+          <w:noProof/>
+        </w:rPr>
+        <w:lastRenderedPageBreak/>
+        <w:drawing>
+          <wp:inline distT="0" distB="0" distL="0" distR="0" wp14:anchorId="44B21706" wp14:editId="2AC9DD99">
+            <wp:extent cx="4229847" cy="2838450"/>
+            <wp:effectExtent l="0" t="0" r="0" b="0"/>
+            <wp:docPr id="980463588" name="Picture 1" descr="A screen shot of a computer program&#10;&#10;Description automatically generated"/>
+            <wp:cNvGraphicFramePr>
+              <a:graphicFrameLocks xmlns:a="http://schemas.openxmlformats.org/drawingml/2006/main" noChangeAspect="1"/>
+            </wp:cNvGraphicFramePr>
+            <a:graphic xmlns:a="http://schemas.openxmlformats.org/drawingml/2006/main">
+              <a:graphicData uri="http://schemas.openxmlformats.org/drawingml/2006/picture">
+                <pic:pic xmlns:pic="http://schemas.openxmlformats.org/drawingml/2006/picture">
+                  <pic:nvPicPr>
+                    <pic:cNvPr id="980463588" name="Picture 1" descr="A screen shot of a computer program&#10;&#10;Description automatically generated"/>
+                    <pic:cNvPicPr/>
+                  </pic:nvPicPr>
+                  <pic:blipFill>
+                    <a:blip r:embed="rId19"/>
+                    <a:stretch>
+                      <a:fillRect/>
+                    </a:stretch>
+                  </pic:blipFill>
+                  <pic:spPr>
+                    <a:xfrm>
+                      <a:off x="0" y="0"/>
+                      <a:ext cx="4231444" cy="2839522"/>
+                    </a:xfrm>
+                    <a:prstGeom prst="rect">
+                      <a:avLst/>
+                    </a:prstGeom>
+                  </pic:spPr>
+                </pic:pic>
+              </a:graphicData>
+            </a:graphic>
+          </wp:inline>
+        </w:drawing>
+      </w:r>
+    </w:p>
+    <w:p>
+      <w:pPr>
+        <w:jc w:val="center"/>
+      </w:pPr>
+      <w:r>
+        <w:t>GPS (</w:t>
+      </w:r>
+      <w:r>
+        <w:t>Activity</w:t>
+      </w:r>
+      <w:r>
+        <w:t>) snip</w:t>
+      </w:r>
+    </w:p>
+    <w:p>
+      <w:pPr>
+        <w:jc w:val="center"/>
+      </w:pPr>
+      <w:r>
+        <w:rPr>
+          <w:noProof/>
+        </w:rPr>
+        <w:drawing>
+          <wp:inline distT="0" distB="0" distL="0" distR="0" wp14:anchorId="4F7D7A9D" wp14:editId="62818D67">
+            <wp:extent cx="2962275" cy="1981021"/>
+            <wp:effectExtent l="0" t="0" r="0" b="635"/>
+            <wp:docPr id="288835053" name="Picture 1" descr="A screen shot of a computer program&#10;&#10;Description automatically generated"/>
+            <wp:cNvGraphicFramePr>
+              <a:graphicFrameLocks xmlns:a="http://schemas.openxmlformats.org/drawingml/2006/main" noChangeAspect="1"/>
+            </wp:cNvGraphicFramePr>
+            <a:graphic xmlns:a="http://schemas.openxmlformats.org/drawingml/2006/main">
+              <a:graphicData uri="http://schemas.openxmlformats.org/drawingml/2006/picture">
+                <pic:pic xmlns:pic="http://schemas.openxmlformats.org/drawingml/2006/picture">
+                  <pic:nvPicPr>
+                    <pic:cNvPr id="288835053" name="Picture 1" descr="A screen shot of a computer program&#10;&#10;Description automatically generated"/>
+                    <pic:cNvPicPr/>
+                  </pic:nvPicPr>
+                  <pic:blipFill>
+                    <a:blip r:embed="rId20"/>
+                    <a:stretch>
+                      <a:fillRect/>
+                    </a:stretch>
+                  </pic:blipFill>
+                  <pic:spPr>
+                    <a:xfrm>
+                      <a:off x="0" y="0"/>
+                      <a:ext cx="2975836" cy="1990090"/>
+                    </a:xfrm>
+                    <a:prstGeom prst="rect">
+                      <a:avLst/>
+                    </a:prstGeom>
+                  </pic:spPr>
+                </pic:pic>
+              </a:graphicData>
+            </a:graphic>
+          </wp:inline>
+        </w:drawing>
+      </w:r>
+    </w:p>
+    <w:p>
+      <w:pPr>
+        <w:jc w:val="center"/>
+      </w:pPr>
+      <w:r>
+        <w:t>Interface snip (GPS)</w:t>
       </w:r>
     </w:p>
     <w:sectPr>
-      <w:headerReference w:type="default" r:id="rId16"/>
-      <w:footerReference w:type="default" r:id="rId17"/>
+      <w:headerReference w:type="default" r:id="rId21"/>
+      <w:footerReference w:type="default" r:id="rId22"/>
       <w:pgSz w:w="11906" w:h="16838"/>
       <w:pgMar w:top="1440" w:right="1440" w:bottom="1440" w:left="1440" w:header="708" w:footer="708" w:gutter="0"/>
       <w:cols w:space="708"/>

</xml_diff>